<commit_message>
added the pdf and the execute image
</commit_message>
<xml_diff>
--- a/Experiment3/Experiment3.docx
+++ b/Experiment3/Experiment3.docx
@@ -20,17 +20,7 @@
           <w:kern w:val="0"/>
           <w14:ligatures w14:val="none"/>
         </w:rPr>
-        <w:t xml:space="preserve">Name: </w:t>
-      </w:r>
-      <w:r>
-        <w:rPr>
-          <w:rFonts w:eastAsia="Times New Roman" w:cs="Times New Roman" w:ascii="Times New Roman" w:hAnsi="Times New Roman"/>
-          <w:b/>
-          <w:bCs/>
-          <w:kern w:val="0"/>
-          <w14:ligatures w14:val="none"/>
-        </w:rPr>
-        <w:t>Rishav giri</w:t>
+        <w:t>Name: Rishav giri</w:t>
       </w:r>
     </w:p>
     <w:p>
@@ -59,15 +49,7 @@
           <w:kern w:val="0"/>
           <w14:ligatures w14:val="none"/>
         </w:rPr>
-        <w:t xml:space="preserve"> 24BAI70</w:t>
-      </w:r>
-      <w:r>
-        <w:rPr>
-          <w:rFonts w:eastAsia="Times New Roman" w:cs="Times New Roman" w:ascii="Times New Roman" w:hAnsi="Times New Roman"/>
-          <w:kern w:val="0"/>
-          <w14:ligatures w14:val="none"/>
-        </w:rPr>
-        <w:t>369</w:t>
+        <w:t xml:space="preserve"> 24BAI70369</w:t>
       </w:r>
     </w:p>
     <w:p>
@@ -146,15 +128,11 @@
               <wp:inline distT="0" distB="0" distL="0" distR="0">
                 <wp:extent cx="5943600" cy="635"/>
                 <wp:effectExtent l="0" t="0" r="0" b="0"/>
-                <wp:docPr id="1" name=""/>
+                <wp:docPr id="1" name="Shape1"/>
                 <a:graphic xmlns:a="http://schemas.openxmlformats.org/drawingml/2006/main">
                   <a:graphicData uri="http://schemas.microsoft.com/office/word/2010/wordprocessingShape">
                     <wps:wsp>
                       <wps:cNvSpPr/>
-                      <wps:nvSpPr>
-                        <wps:cNvPr id="2" name=""/>
-                        <wps:cNvSpPr/>
-                      </wps:nvSpPr>
                       <wps:spPr>
                         <a:xfrm>
                           <a:off x="0" y="0"/>
@@ -170,6 +148,12 @@
                           <a:noFill/>
                         </a:ln>
                       </wps:spPr>
+                      <wps:style>
+                        <a:lnRef idx="0"/>
+                        <a:fillRef idx="0"/>
+                        <a:effectRef idx="0"/>
+                        <a:fontRef idx="minor"/>
+                      </wps:style>
                       <wps:bodyPr/>
                     </wps:wsp>
                   </a:graphicData>
@@ -182,10 +166,10 @@
           </mc:Choice>
           <mc:Fallback>
             <w:pict>
-              <v:rect id="shape_0" fillcolor="#a0a0a0" stroked="f" o:allowincell="f" style="position:absolute;margin-left:0pt;margin-top:-0.1pt;width:467.95pt;height:0pt;mso-wrap-style:none;v-text-anchor:middle;mso-position-horizontal:center;mso-position-vertical:top">
+              <v:rect id="shape_0" ID="Shape1" path="m0,0l-2147483645,0l-2147483645,-2147483646l0,-2147483646xe" fillcolor="#a0a0a0" stroked="f" o:allowincell="f" style="position:absolute;margin-left:0pt;margin-top:-0.1pt;width:467.95pt;height:0pt;mso-wrap-style:none;v-text-anchor:middle;mso-position-vertical:top">
                 <v:fill o:detectmouseclick="t" type="solid" color2="#5f5f5f"/>
                 <v:stroke color="#3465a4" joinstyle="round" endcap="flat"/>
-                <w10:wrap type="topAndBottom"/>
+                <w10:wrap type="square"/>
               </v:rect>
             </w:pict>
           </mc:Fallback>
@@ -200,6 +184,7 @@
           <w:numId w:val="0"/>
         </w:numPr>
         <w:spacing w:lineRule="auto" w:line="240" w:beforeAutospacing="1" w:afterAutospacing="1"/>
+        <w:ind w:hanging="0" w:left="0"/>
         <w:outlineLvl w:val="0"/>
         <w:rPr>
           <w:rFonts w:ascii="Times New Roman" w:hAnsi="Times New Roman" w:eastAsia="Times New Roman" w:cs="Times New Roman"/>
@@ -232,6 +217,7 @@
           <w:numId w:val="0"/>
         </w:numPr>
         <w:spacing w:lineRule="auto" w:line="240" w:beforeAutospacing="1" w:afterAutospacing="1"/>
+        <w:ind w:hanging="0" w:left="0"/>
         <w:outlineLvl w:val="1"/>
         <w:rPr>
           <w:rFonts w:ascii="Times New Roman" w:hAnsi="Times New Roman" w:eastAsia="Times New Roman" w:cs="Times New Roman"/>
@@ -264,6 +250,7 @@
           <w:numId w:val="0"/>
         </w:numPr>
         <w:spacing w:lineRule="auto" w:line="240" w:beforeAutospacing="1" w:afterAutospacing="1"/>
+        <w:ind w:hanging="0" w:left="0"/>
         <w:outlineLvl w:val="1"/>
         <w:rPr>
           <w:rFonts w:ascii="Times New Roman" w:hAnsi="Times New Roman" w:eastAsia="Times New Roman" w:cs="Times New Roman"/>
@@ -324,6 +311,7 @@
           <w:numId w:val="0"/>
         </w:numPr>
         <w:spacing w:lineRule="auto" w:line="240" w:beforeAutospacing="1" w:afterAutospacing="1"/>
+        <w:ind w:hanging="0" w:left="0"/>
         <w:outlineLvl w:val="1"/>
         <w:rPr>
           <w:rFonts w:ascii="Times New Roman" w:hAnsi="Times New Roman" w:eastAsia="Times New Roman" w:cs="Times New Roman"/>
@@ -391,6 +379,7 @@
           <w:numId w:val="0"/>
         </w:numPr>
         <w:spacing w:lineRule="auto" w:line="240" w:beforeAutospacing="1" w:afterAutospacing="1"/>
+        <w:ind w:hanging="0" w:left="0"/>
         <w:outlineLvl w:val="1"/>
         <w:rPr>
           <w:rFonts w:ascii="Times New Roman" w:hAnsi="Times New Roman" w:eastAsia="Times New Roman" w:cs="Times New Roman"/>
@@ -423,6 +412,7 @@
           <w:numId w:val="0"/>
         </w:numPr>
         <w:spacing w:lineRule="auto" w:line="240" w:beforeAutospacing="1" w:afterAutospacing="1"/>
+        <w:ind w:hanging="0" w:left="0"/>
         <w:outlineLvl w:val="1"/>
         <w:rPr>
           <w:rFonts w:ascii="Times New Roman" w:hAnsi="Times New Roman" w:eastAsia="Times New Roman" w:cs="Times New Roman"/>
@@ -483,6 +473,7 @@
           <w:numId w:val="0"/>
         </w:numPr>
         <w:spacing w:lineRule="auto" w:line="240" w:beforeAutospacing="1" w:afterAutospacing="1"/>
+        <w:ind w:hanging="0" w:left="0"/>
         <w:outlineLvl w:val="1"/>
         <w:rPr>
           <w:rFonts w:ascii="Times New Roman" w:hAnsi="Times New Roman" w:eastAsia="Times New Roman" w:cs="Times New Roman"/>
@@ -713,6 +704,7 @@
           <w:numId w:val="0"/>
         </w:numPr>
         <w:spacing w:lineRule="auto" w:line="240" w:beforeAutospacing="1" w:afterAutospacing="1"/>
+        <w:ind w:hanging="0" w:left="0"/>
         <w:outlineLvl w:val="1"/>
         <w:rPr>
           <w:rFonts w:ascii="Times New Roman" w:hAnsi="Times New Roman" w:eastAsia="Times New Roman" w:cs="Times New Roman"/>
@@ -744,6 +736,7 @@
           <w:numId w:val="0"/>
         </w:numPr>
         <w:spacing w:lineRule="auto" w:line="240" w:beforeAutospacing="1" w:afterAutospacing="1"/>
+        <w:ind w:hanging="0" w:left="0"/>
         <w:outlineLvl w:val="1"/>
         <w:rPr>
           <w:rFonts w:ascii="Times New Roman" w:hAnsi="Times New Roman" w:eastAsia="Times New Roman" w:cs="Times New Roman"/>
@@ -776,6 +769,7 @@
           <w:numId w:val="0"/>
         </w:numPr>
         <w:spacing w:lineRule="auto" w:line="240" w:beforeAutospacing="1" w:afterAutospacing="1"/>
+        <w:ind w:hanging="0" w:left="0"/>
         <w:outlineLvl w:val="1"/>
         <w:rPr>
           <w:rFonts w:ascii="Times New Roman" w:hAnsi="Times New Roman" w:eastAsia="Times New Roman" w:cs="Times New Roman"/>
@@ -1022,6 +1016,7 @@
           <w:numId w:val="0"/>
         </w:numPr>
         <w:spacing w:lineRule="auto" w:line="240" w:beforeAutospacing="1" w:afterAutospacing="1"/>
+        <w:ind w:hanging="0" w:left="0"/>
         <w:outlineLvl w:val="1"/>
         <w:rPr>
           <w:rFonts w:ascii="Times New Roman" w:hAnsi="Times New Roman" w:eastAsia="Times New Roman" w:cs="Times New Roman"/>
@@ -1054,6 +1049,7 @@
           <w:numId w:val="0"/>
         </w:numPr>
         <w:spacing w:lineRule="auto" w:line="240" w:beforeAutospacing="1" w:afterAutospacing="1"/>
+        <w:ind w:hanging="0" w:left="0"/>
         <w:outlineLvl w:val="2"/>
         <w:rPr>
           <w:rFonts w:ascii="Times New Roman" w:hAnsi="Times New Roman" w:eastAsia="Times New Roman" w:cs="Times New Roman"/>
@@ -1090,11 +1086,497 @@
       </w:pPr>
       <w:r>
         <w:rPr>
-          <w:rFonts w:eastAsia="Times New Roman" w:cs="Times New Roman" w:ascii="Times New Roman" w:hAnsi="Times New Roman"/>
-          <w:kern w:val="0"/>
-          <w14:ligatures w14:val="none"/>
-        </w:rPr>
-        <w:t>SQL</w:t>
+          <w:rFonts w:eastAsia="Times New Roman" w:cs="Courier New" w:ascii="Courier New" w:hAnsi="Courier New"/>
+          <w:kern w:val="0"/>
+          <w:sz w:val="20"/>
+          <w:szCs w:val="20"/>
+          <w:lang w:val="en-IN"/>
+          <w14:ligatures w14:val="none"/>
+        </w:rPr>
+        <w:t xml:space="preserve">DO $$ </w:t>
+      </w:r>
+    </w:p>
+    <w:p>
+      <w:pPr>
+        <w:pStyle w:val="Normal"/>
+        <w:spacing w:lineRule="auto" w:line="240" w:before="0" w:after="0"/>
+        <w:rPr>
+          <w:rFonts w:ascii="Times New Roman" w:hAnsi="Times New Roman" w:eastAsia="Times New Roman" w:cs="Times New Roman"/>
+          <w:kern w:val="0"/>
+          <w14:ligatures w14:val="none"/>
+        </w:rPr>
+      </w:pPr>
+      <w:r>
+        <w:rPr>
+          <w:rFonts w:eastAsia="Times New Roman" w:cs="Courier New" w:ascii="Courier New" w:hAnsi="Courier New"/>
+          <w:kern w:val="0"/>
+          <w:sz w:val="20"/>
+          <w:szCs w:val="20"/>
+          <w:lang w:val="en-IN"/>
+          <w14:ligatures w14:val="none"/>
+        </w:rPr>
+        <w:t xml:space="preserve">DECLARE </w:t>
+      </w:r>
+    </w:p>
+    <w:p>
+      <w:pPr>
+        <w:pStyle w:val="Normal"/>
+        <w:spacing w:lineRule="auto" w:line="240" w:before="0" w:after="0"/>
+        <w:rPr>
+          <w:rFonts w:ascii="Times New Roman" w:hAnsi="Times New Roman" w:eastAsia="Times New Roman" w:cs="Times New Roman"/>
+          <w:kern w:val="0"/>
+          <w14:ligatures w14:val="none"/>
+        </w:rPr>
+      </w:pPr>
+      <w:r>
+        <w:rPr>
+          <w:rFonts w:eastAsia="Times New Roman" w:cs="Courier New" w:ascii="Courier New" w:hAnsi="Courier New"/>
+          <w:kern w:val="0"/>
+          <w:sz w:val="20"/>
+          <w:szCs w:val="20"/>
+          <w:lang w:val="en-IN"/>
+          <w14:ligatures w14:val="none"/>
+        </w:rPr>
+        <w:t xml:space="preserve">    </w:t>
+      </w:r>
+      <w:r>
+        <w:rPr>
+          <w:rFonts w:eastAsia="Times New Roman" w:cs="Courier New" w:ascii="Courier New" w:hAnsi="Courier New"/>
+          <w:kern w:val="0"/>
+          <w:sz w:val="20"/>
+          <w:szCs w:val="20"/>
+          <w:lang w:val="en-IN"/>
+          <w14:ligatures w14:val="none"/>
+        </w:rPr>
+        <w:t>EMP_ID INT := 001;</w:t>
+      </w:r>
+    </w:p>
+    <w:p>
+      <w:pPr>
+        <w:pStyle w:val="Normal"/>
+        <w:spacing w:lineRule="auto" w:line="240" w:before="0" w:after="0"/>
+        <w:rPr>
+          <w:rFonts w:ascii="Times New Roman" w:hAnsi="Times New Roman" w:eastAsia="Times New Roman" w:cs="Times New Roman"/>
+          <w:kern w:val="0"/>
+          <w14:ligatures w14:val="none"/>
+        </w:rPr>
+      </w:pPr>
+      <w:r>
+        <w:rPr>
+          <w:rFonts w:eastAsia="Times New Roman" w:cs="Courier New" w:ascii="Courier New" w:hAnsi="Courier New"/>
+          <w:kern w:val="0"/>
+          <w:sz w:val="20"/>
+          <w:szCs w:val="20"/>
+          <w:lang w:val="en-IN"/>
+          <w14:ligatures w14:val="none"/>
+        </w:rPr>
+        <w:t xml:space="preserve">    </w:t>
+      </w:r>
+      <w:r>
+        <w:rPr>
+          <w:rFonts w:eastAsia="Times New Roman" w:cs="Courier New" w:ascii="Courier New" w:hAnsi="Courier New"/>
+          <w:kern w:val="0"/>
+          <w:sz w:val="20"/>
+          <w:szCs w:val="20"/>
+          <w:lang w:val="en-IN"/>
+          <w14:ligatures w14:val="none"/>
+        </w:rPr>
+        <w:t>EMP_NAME VARCHAR(40) := 'HARRY';</w:t>
+      </w:r>
+    </w:p>
+    <w:p>
+      <w:pPr>
+        <w:pStyle w:val="Normal"/>
+        <w:spacing w:lineRule="auto" w:line="240" w:before="0" w:after="0"/>
+        <w:rPr>
+          <w:rFonts w:ascii="Times New Roman" w:hAnsi="Times New Roman" w:eastAsia="Times New Roman" w:cs="Times New Roman"/>
+          <w:kern w:val="0"/>
+          <w14:ligatures w14:val="none"/>
+        </w:rPr>
+      </w:pPr>
+      <w:r>
+        <w:rPr>
+          <w:rFonts w:eastAsia="Times New Roman" w:cs="Courier New" w:ascii="Courier New" w:hAnsi="Courier New"/>
+          <w:kern w:val="0"/>
+          <w:sz w:val="20"/>
+          <w:szCs w:val="20"/>
+          <w:lang w:val="en-IN"/>
+          <w14:ligatures w14:val="none"/>
+        </w:rPr>
+        <w:t xml:space="preserve">    </w:t>
+      </w:r>
+      <w:r>
+        <w:rPr>
+          <w:rFonts w:eastAsia="Times New Roman" w:cs="Courier New" w:ascii="Courier New" w:hAnsi="Courier New"/>
+          <w:kern w:val="0"/>
+          <w:sz w:val="20"/>
+          <w:szCs w:val="20"/>
+          <w:lang w:val="en-IN"/>
+          <w14:ligatures w14:val="none"/>
+        </w:rPr>
+        <w:t>EMP_SALARY NUMERIC := 50000;</w:t>
+      </w:r>
+    </w:p>
+    <w:p>
+      <w:pPr>
+        <w:pStyle w:val="Normal"/>
+        <w:spacing w:lineRule="auto" w:line="240" w:before="0" w:after="0"/>
+        <w:rPr>
+          <w:rFonts w:ascii="Times New Roman" w:hAnsi="Times New Roman" w:eastAsia="Times New Roman" w:cs="Times New Roman"/>
+          <w:kern w:val="0"/>
+          <w14:ligatures w14:val="none"/>
+        </w:rPr>
+      </w:pPr>
+      <w:r>
+        <w:rPr>
+          <w:rFonts w:eastAsia="Times New Roman" w:cs="Courier New" w:ascii="Courier New" w:hAnsi="Courier New"/>
+          <w:kern w:val="0"/>
+          <w:sz w:val="20"/>
+          <w:szCs w:val="20"/>
+          <w:lang w:val="en-IN"/>
+          <w14:ligatures w14:val="none"/>
+        </w:rPr>
+        <w:t xml:space="preserve">BEGIN </w:t>
+      </w:r>
+    </w:p>
+    <w:p>
+      <w:pPr>
+        <w:pStyle w:val="Normal"/>
+        <w:spacing w:lineRule="auto" w:line="240" w:before="0" w:after="0"/>
+        <w:rPr>
+          <w:rFonts w:ascii="Times New Roman" w:hAnsi="Times New Roman" w:eastAsia="Times New Roman" w:cs="Times New Roman"/>
+          <w:kern w:val="0"/>
+          <w14:ligatures w14:val="none"/>
+        </w:rPr>
+      </w:pPr>
+      <w:r>
+        <w:rPr>
+          <w:rFonts w:eastAsia="Times New Roman" w:cs="Courier New" w:ascii="Courier New" w:hAnsi="Courier New"/>
+          <w:kern w:val="0"/>
+          <w:sz w:val="20"/>
+          <w:szCs w:val="20"/>
+          <w:lang w:val="en-IN"/>
+          <w14:ligatures w14:val="none"/>
+        </w:rPr>
+        <w:t xml:space="preserve">    </w:t>
+      </w:r>
+      <w:r>
+        <w:rPr>
+          <w:rFonts w:eastAsia="Times New Roman" w:cs="Courier New" w:ascii="Courier New" w:hAnsi="Courier New"/>
+          <w:kern w:val="0"/>
+          <w:sz w:val="20"/>
+          <w:szCs w:val="20"/>
+          <w:lang w:val="en-IN"/>
+          <w14:ligatures w14:val="none"/>
+        </w:rPr>
+        <w:t>RAISE NOTICE 'EMPLOYEE ID: %', EMP_ID;</w:t>
+      </w:r>
+    </w:p>
+    <w:p>
+      <w:pPr>
+        <w:pStyle w:val="Normal"/>
+        <w:spacing w:lineRule="auto" w:line="240" w:before="0" w:after="0"/>
+        <w:rPr>
+          <w:rFonts w:ascii="Times New Roman" w:hAnsi="Times New Roman" w:eastAsia="Times New Roman" w:cs="Times New Roman"/>
+          <w:kern w:val="0"/>
+          <w14:ligatures w14:val="none"/>
+        </w:rPr>
+      </w:pPr>
+      <w:r>
+        <w:rPr>
+          <w:rFonts w:eastAsia="Times New Roman" w:cs="Courier New" w:ascii="Courier New" w:hAnsi="Courier New"/>
+          <w:kern w:val="0"/>
+          <w:sz w:val="20"/>
+          <w:szCs w:val="20"/>
+          <w:lang w:val="en-IN"/>
+          <w14:ligatures w14:val="none"/>
+        </w:rPr>
+        <w:t xml:space="preserve">    </w:t>
+      </w:r>
+      <w:r>
+        <w:rPr>
+          <w:rFonts w:eastAsia="Times New Roman" w:cs="Courier New" w:ascii="Courier New" w:hAnsi="Courier New"/>
+          <w:kern w:val="0"/>
+          <w:sz w:val="20"/>
+          <w:szCs w:val="20"/>
+          <w:lang w:val="en-IN"/>
+          <w14:ligatures w14:val="none"/>
+        </w:rPr>
+        <w:t>RAISE NOTICE 'EMPLOYEE NAME: %', EMP_NAME;</w:t>
+      </w:r>
+    </w:p>
+    <w:p>
+      <w:pPr>
+        <w:pStyle w:val="Normal"/>
+        <w:spacing w:lineRule="auto" w:line="240" w:before="0" w:after="0"/>
+        <w:rPr>
+          <w:rFonts w:ascii="Times New Roman" w:hAnsi="Times New Roman" w:eastAsia="Times New Roman" w:cs="Times New Roman"/>
+          <w:kern w:val="0"/>
+          <w14:ligatures w14:val="none"/>
+        </w:rPr>
+      </w:pPr>
+      <w:r>
+        <w:rPr>
+          <w:rFonts w:eastAsia="Times New Roman" w:cs="Courier New" w:ascii="Courier New" w:hAnsi="Courier New"/>
+          <w:kern w:val="0"/>
+          <w:sz w:val="20"/>
+          <w:szCs w:val="20"/>
+          <w:lang w:val="en-IN"/>
+          <w14:ligatures w14:val="none"/>
+        </w:rPr>
+        <w:t xml:space="preserve">    </w:t>
+      </w:r>
+      <w:r>
+        <w:rPr>
+          <w:rFonts w:eastAsia="Times New Roman" w:cs="Courier New" w:ascii="Courier New" w:hAnsi="Courier New"/>
+          <w:kern w:val="0"/>
+          <w:sz w:val="20"/>
+          <w:szCs w:val="20"/>
+          <w:lang w:val="en-IN"/>
+          <w14:ligatures w14:val="none"/>
+        </w:rPr>
+        <w:t>RAISE NOTICE 'EMPLOYEE SALARY: %', EMP_SALARY;</w:t>
+      </w:r>
+    </w:p>
+    <w:p>
+      <w:pPr>
+        <w:pStyle w:val="Normal"/>
+        <w:spacing w:lineRule="auto" w:line="240" w:before="0" w:after="0"/>
+        <w:rPr>
+          <w:rFonts w:ascii="Times New Roman" w:hAnsi="Times New Roman" w:eastAsia="Times New Roman" w:cs="Times New Roman"/>
+          <w:kern w:val="0"/>
+          <w14:ligatures w14:val="none"/>
+        </w:rPr>
+      </w:pPr>
+      <w:r>
+        <w:rPr>
+          <w:rFonts w:eastAsia="Times New Roman" w:cs="Courier New" w:ascii="Courier New" w:hAnsi="Courier New"/>
+          <w:kern w:val="0"/>
+          <w:sz w:val="20"/>
+          <w:szCs w:val="20"/>
+          <w:lang w:val="en-IN"/>
+          <w14:ligatures w14:val="none"/>
+        </w:rPr>
+        <w:t xml:space="preserve">    </w:t>
+      </w:r>
+      <w:r>
+        <w:rPr>
+          <w:rFonts w:eastAsia="Times New Roman" w:cs="Courier New" w:ascii="Courier New" w:hAnsi="Courier New"/>
+          <w:kern w:val="0"/>
+          <w:sz w:val="20"/>
+          <w:szCs w:val="20"/>
+          <w:lang w:val="en-IN"/>
+          <w14:ligatures w14:val="none"/>
+        </w:rPr>
+        <w:t>RAISE NOTICE 'HOUSE RENT ALLOWANCE: %', (0.25 * EMP_SALARY);</w:t>
+      </w:r>
+    </w:p>
+    <w:p>
+      <w:pPr>
+        <w:pStyle w:val="Normal"/>
+        <w:spacing w:lineRule="auto" w:line="240" w:before="0" w:after="0"/>
+        <w:rPr>
+          <w:rFonts w:ascii="Times New Roman" w:hAnsi="Times New Roman" w:eastAsia="Times New Roman" w:cs="Times New Roman"/>
+          <w:kern w:val="0"/>
+          <w14:ligatures w14:val="none"/>
+        </w:rPr>
+      </w:pPr>
+      <w:r>
+        <w:rPr>
+          <w:rFonts w:eastAsia="Times New Roman" w:cs="Courier New" w:ascii="Courier New" w:hAnsi="Courier New"/>
+          <w:kern w:val="0"/>
+          <w:sz w:val="20"/>
+          <w:szCs w:val="20"/>
+          <w:lang w:val="en-IN"/>
+          <w14:ligatures w14:val="none"/>
+        </w:rPr>
+      </w:r>
+    </w:p>
+    <w:p>
+      <w:pPr>
+        <w:pStyle w:val="Normal"/>
+        <w:spacing w:lineRule="auto" w:line="240" w:before="0" w:after="0"/>
+        <w:rPr>
+          <w:rFonts w:ascii="Times New Roman" w:hAnsi="Times New Roman" w:eastAsia="Times New Roman" w:cs="Times New Roman"/>
+          <w:kern w:val="0"/>
+          <w14:ligatures w14:val="none"/>
+        </w:rPr>
+      </w:pPr>
+      <w:r>
+        <w:rPr>
+          <w:rFonts w:eastAsia="Times New Roman" w:cs="Courier New" w:ascii="Courier New" w:hAnsi="Courier New"/>
+          <w:kern w:val="0"/>
+          <w:sz w:val="20"/>
+          <w:szCs w:val="20"/>
+          <w:lang w:val="en-IN"/>
+          <w14:ligatures w14:val="none"/>
+        </w:rPr>
+        <w:t xml:space="preserve">    </w:t>
+      </w:r>
+      <w:r>
+        <w:rPr>
+          <w:rFonts w:eastAsia="Times New Roman" w:cs="Courier New" w:ascii="Courier New" w:hAnsi="Courier New"/>
+          <w:kern w:val="0"/>
+          <w:sz w:val="20"/>
+          <w:szCs w:val="20"/>
+          <w:lang w:val="en-IN"/>
+          <w14:ligatures w14:val="none"/>
+        </w:rPr>
+        <w:t xml:space="preserve">IF EMP_SALARY &gt; 49000 THEN </w:t>
+      </w:r>
+    </w:p>
+    <w:p>
+      <w:pPr>
+        <w:pStyle w:val="Normal"/>
+        <w:spacing w:lineRule="auto" w:line="240" w:before="0" w:after="0"/>
+        <w:rPr>
+          <w:rFonts w:ascii="Times New Roman" w:hAnsi="Times New Roman" w:eastAsia="Times New Roman" w:cs="Times New Roman"/>
+          <w:kern w:val="0"/>
+          <w14:ligatures w14:val="none"/>
+        </w:rPr>
+      </w:pPr>
+      <w:r>
+        <w:rPr>
+          <w:rFonts w:eastAsia="Times New Roman" w:cs="Courier New" w:ascii="Courier New" w:hAnsi="Courier New"/>
+          <w:kern w:val="0"/>
+          <w:sz w:val="20"/>
+          <w:szCs w:val="20"/>
+          <w:lang w:val="en-IN"/>
+          <w14:ligatures w14:val="none"/>
+        </w:rPr>
+        <w:t xml:space="preserve">        </w:t>
+      </w:r>
+      <w:r>
+        <w:rPr>
+          <w:rFonts w:eastAsia="Times New Roman" w:cs="Courier New" w:ascii="Courier New" w:hAnsi="Courier New"/>
+          <w:kern w:val="0"/>
+          <w:sz w:val="20"/>
+          <w:szCs w:val="20"/>
+          <w:lang w:val="en-IN"/>
+          <w14:ligatures w14:val="none"/>
+        </w:rPr>
+        <w:t>RAISE NOTICE 'YOU NEED TO PAY TAX';</w:t>
+      </w:r>
+    </w:p>
+    <w:p>
+      <w:pPr>
+        <w:pStyle w:val="Normal"/>
+        <w:spacing w:lineRule="auto" w:line="240" w:before="0" w:after="0"/>
+        <w:rPr>
+          <w:rFonts w:ascii="Times New Roman" w:hAnsi="Times New Roman" w:eastAsia="Times New Roman" w:cs="Times New Roman"/>
+          <w:kern w:val="0"/>
+          <w14:ligatures w14:val="none"/>
+        </w:rPr>
+      </w:pPr>
+      <w:r>
+        <w:rPr>
+          <w:rFonts w:eastAsia="Times New Roman" w:cs="Courier New" w:ascii="Courier New" w:hAnsi="Courier New"/>
+          <w:kern w:val="0"/>
+          <w:sz w:val="20"/>
+          <w:szCs w:val="20"/>
+          <w:lang w:val="en-IN"/>
+          <w14:ligatures w14:val="none"/>
+        </w:rPr>
+        <w:t xml:space="preserve">    </w:t>
+      </w:r>
+      <w:r>
+        <w:rPr>
+          <w:rFonts w:eastAsia="Times New Roman" w:cs="Courier New" w:ascii="Courier New" w:hAnsi="Courier New"/>
+          <w:kern w:val="0"/>
+          <w:sz w:val="20"/>
+          <w:szCs w:val="20"/>
+          <w:lang w:val="en-IN"/>
+          <w14:ligatures w14:val="none"/>
+        </w:rPr>
+        <w:t xml:space="preserve">ELSE </w:t>
+      </w:r>
+    </w:p>
+    <w:p>
+      <w:pPr>
+        <w:pStyle w:val="Normal"/>
+        <w:spacing w:lineRule="auto" w:line="240" w:before="0" w:after="0"/>
+        <w:rPr>
+          <w:rFonts w:ascii="Times New Roman" w:hAnsi="Times New Roman" w:eastAsia="Times New Roman" w:cs="Times New Roman"/>
+          <w:kern w:val="0"/>
+          <w14:ligatures w14:val="none"/>
+        </w:rPr>
+      </w:pPr>
+      <w:r>
+        <w:rPr>
+          <w:rFonts w:eastAsia="Times New Roman" w:cs="Courier New" w:ascii="Courier New" w:hAnsi="Courier New"/>
+          <w:kern w:val="0"/>
+          <w:sz w:val="20"/>
+          <w:szCs w:val="20"/>
+          <w:lang w:val="en-IN"/>
+          <w14:ligatures w14:val="none"/>
+        </w:rPr>
+        <w:t xml:space="preserve">        </w:t>
+      </w:r>
+      <w:r>
+        <w:rPr>
+          <w:rFonts w:eastAsia="Times New Roman" w:cs="Courier New" w:ascii="Courier New" w:hAnsi="Courier New"/>
+          <w:kern w:val="0"/>
+          <w:sz w:val="20"/>
+          <w:szCs w:val="20"/>
+          <w:lang w:val="en-IN"/>
+          <w14:ligatures w14:val="none"/>
+        </w:rPr>
+        <w:t>RAISE NOTICE 'YOU WILL NOT PAY TAX';</w:t>
+      </w:r>
+    </w:p>
+    <w:p>
+      <w:pPr>
+        <w:pStyle w:val="Normal"/>
+        <w:spacing w:lineRule="auto" w:line="240" w:before="0" w:after="0"/>
+        <w:rPr>
+          <w:rFonts w:ascii="Times New Roman" w:hAnsi="Times New Roman" w:eastAsia="Times New Roman" w:cs="Times New Roman"/>
+          <w:kern w:val="0"/>
+          <w14:ligatures w14:val="none"/>
+        </w:rPr>
+      </w:pPr>
+      <w:r>
+        <w:rPr>
+          <w:rFonts w:eastAsia="Times New Roman" w:cs="Courier New" w:ascii="Courier New" w:hAnsi="Courier New"/>
+          <w:kern w:val="0"/>
+          <w:sz w:val="20"/>
+          <w:szCs w:val="20"/>
+          <w:lang w:val="en-IN"/>
+          <w14:ligatures w14:val="none"/>
+        </w:rPr>
+        <w:t xml:space="preserve">    </w:t>
+      </w:r>
+      <w:r>
+        <w:rPr>
+          <w:rFonts w:eastAsia="Times New Roman" w:cs="Courier New" w:ascii="Courier New" w:hAnsi="Courier New"/>
+          <w:kern w:val="0"/>
+          <w:sz w:val="20"/>
+          <w:szCs w:val="20"/>
+          <w:lang w:val="en-IN"/>
+          <w14:ligatures w14:val="none"/>
+        </w:rPr>
+        <w:t>END IF;</w:t>
+      </w:r>
+    </w:p>
+    <w:p>
+      <w:pPr>
+        <w:pStyle w:val="Normal"/>
+        <w:spacing w:lineRule="auto" w:line="240" w:before="0" w:after="0"/>
+        <w:rPr>
+          <w:rFonts w:ascii="Times New Roman" w:hAnsi="Times New Roman" w:eastAsia="Times New Roman" w:cs="Times New Roman"/>
+          <w:kern w:val="0"/>
+          <w14:ligatures w14:val="none"/>
+        </w:rPr>
+      </w:pPr>
+      <w:r>
+        <w:rPr>
+          <w:rFonts w:eastAsia="Times New Roman" w:cs="Courier New" w:ascii="Courier New" w:hAnsi="Courier New"/>
+          <w:kern w:val="0"/>
+          <w:sz w:val="20"/>
+          <w:szCs w:val="20"/>
+          <w:lang w:val="en-IN"/>
+          <w14:ligatures w14:val="none"/>
+        </w:rPr>
+        <w:t>END $$;</w:t>
       </w:r>
     </w:p>
     <w:p>
@@ -1125,817 +1607,17 @@
           <w:kern w:val="0"/>
           <w:sz w:val="20"/>
           <w:szCs w:val="20"/>
-          <w:lang w:val="en-IN"/>
-          <w14:ligatures w14:val="none"/>
-        </w:rPr>
-      </w:pPr>
-      <w:r>
-        <w:rPr>
-          <w:rFonts w:eastAsia="Times New Roman" w:cs="Courier New" w:ascii="Courier New" w:hAnsi="Courier New"/>
-          <w:kern w:val="0"/>
-          <w:sz w:val="20"/>
-          <w:szCs w:val="20"/>
-          <w:lang w:val="en-IN"/>
-          <w14:ligatures w14:val="none"/>
-        </w:rPr>
-        <w:t>DECLARE</w:t>
-      </w:r>
-    </w:p>
-    <w:p>
-      <w:pPr>
-        <w:pStyle w:val="Normal"/>
-        <w:tabs>
-          <w:tab w:val="clear" w:pos="720"/>
-          <w:tab w:val="left" w:pos="916" w:leader="none"/>
-          <w:tab w:val="left" w:pos="1832" w:leader="none"/>
-          <w:tab w:val="left" w:pos="2748" w:leader="none"/>
-          <w:tab w:val="left" w:pos="3664" w:leader="none"/>
-          <w:tab w:val="left" w:pos="4580" w:leader="none"/>
-          <w:tab w:val="left" w:pos="5496" w:leader="none"/>
-          <w:tab w:val="left" w:pos="6412" w:leader="none"/>
-          <w:tab w:val="left" w:pos="7328" w:leader="none"/>
-          <w:tab w:val="left" w:pos="8244" w:leader="none"/>
-          <w:tab w:val="left" w:pos="9160" w:leader="none"/>
-          <w:tab w:val="left" w:pos="10076" w:leader="none"/>
-          <w:tab w:val="left" w:pos="10992" w:leader="none"/>
-          <w:tab w:val="left" w:pos="11908" w:leader="none"/>
-          <w:tab w:val="left" w:pos="12824" w:leader="none"/>
-          <w:tab w:val="left" w:pos="13740" w:leader="none"/>
-          <w:tab w:val="left" w:pos="14656" w:leader="none"/>
-        </w:tabs>
-        <w:spacing w:lineRule="auto" w:line="240" w:before="0" w:after="0"/>
-        <w:rPr>
-          <w:rFonts w:ascii="Courier New" w:hAnsi="Courier New" w:eastAsia="Times New Roman" w:cs="Courier New"/>
-          <w:kern w:val="0"/>
-          <w:sz w:val="20"/>
-          <w:szCs w:val="20"/>
-          <w:lang w:val="en-IN"/>
-          <w14:ligatures w14:val="none"/>
-        </w:rPr>
-      </w:pPr>
-      <w:r>
-        <w:rPr>
-          <w:rFonts w:eastAsia="Times New Roman" w:cs="Courier New" w:ascii="Courier New" w:hAnsi="Courier New"/>
-          <w:kern w:val="0"/>
-          <w:sz w:val="20"/>
-          <w:szCs w:val="20"/>
-          <w:lang w:val="en-IN"/>
-          <w14:ligatures w14:val="none"/>
-        </w:rPr>
-        <w:t>EMP_ID NUMBER:=001;</w:t>
-      </w:r>
-    </w:p>
-    <w:p>
-      <w:pPr>
-        <w:pStyle w:val="Normal"/>
-        <w:tabs>
-          <w:tab w:val="clear" w:pos="720"/>
-          <w:tab w:val="left" w:pos="916" w:leader="none"/>
-          <w:tab w:val="left" w:pos="1832" w:leader="none"/>
-          <w:tab w:val="left" w:pos="2748" w:leader="none"/>
-          <w:tab w:val="left" w:pos="3664" w:leader="none"/>
-          <w:tab w:val="left" w:pos="4580" w:leader="none"/>
-          <w:tab w:val="left" w:pos="5496" w:leader="none"/>
-          <w:tab w:val="left" w:pos="6412" w:leader="none"/>
-          <w:tab w:val="left" w:pos="7328" w:leader="none"/>
-          <w:tab w:val="left" w:pos="8244" w:leader="none"/>
-          <w:tab w:val="left" w:pos="9160" w:leader="none"/>
-          <w:tab w:val="left" w:pos="10076" w:leader="none"/>
-          <w:tab w:val="left" w:pos="10992" w:leader="none"/>
-          <w:tab w:val="left" w:pos="11908" w:leader="none"/>
-          <w:tab w:val="left" w:pos="12824" w:leader="none"/>
-          <w:tab w:val="left" w:pos="13740" w:leader="none"/>
-          <w:tab w:val="left" w:pos="14656" w:leader="none"/>
-        </w:tabs>
-        <w:spacing w:lineRule="auto" w:line="240" w:before="0" w:after="0"/>
-        <w:rPr>
-          <w:rFonts w:ascii="Courier New" w:hAnsi="Courier New" w:eastAsia="Times New Roman" w:cs="Courier New"/>
-          <w:kern w:val="0"/>
-          <w:sz w:val="20"/>
-          <w:szCs w:val="20"/>
-          <w:lang w:val="en-IN"/>
-          <w14:ligatures w14:val="none"/>
-        </w:rPr>
-      </w:pPr>
-      <w:r>
-        <w:rPr>
-          <w:rFonts w:eastAsia="Times New Roman" w:cs="Courier New" w:ascii="Courier New" w:hAnsi="Courier New"/>
-          <w:kern w:val="0"/>
-          <w:sz w:val="20"/>
-          <w:szCs w:val="20"/>
-          <w:lang w:val="en-IN"/>
-          <w14:ligatures w14:val="none"/>
-        </w:rPr>
-        <w:t>EMP_NAME VARCHAR(40):='HARRY';</w:t>
-      </w:r>
-    </w:p>
-    <w:p>
-      <w:pPr>
-        <w:pStyle w:val="Normal"/>
-        <w:tabs>
-          <w:tab w:val="clear" w:pos="720"/>
-          <w:tab w:val="left" w:pos="916" w:leader="none"/>
-          <w:tab w:val="left" w:pos="1832" w:leader="none"/>
-          <w:tab w:val="left" w:pos="2748" w:leader="none"/>
-          <w:tab w:val="left" w:pos="3664" w:leader="none"/>
-          <w:tab w:val="left" w:pos="4580" w:leader="none"/>
-          <w:tab w:val="left" w:pos="5496" w:leader="none"/>
-          <w:tab w:val="left" w:pos="6412" w:leader="none"/>
-          <w:tab w:val="left" w:pos="7328" w:leader="none"/>
-          <w:tab w:val="left" w:pos="8244" w:leader="none"/>
-          <w:tab w:val="left" w:pos="9160" w:leader="none"/>
-          <w:tab w:val="left" w:pos="10076" w:leader="none"/>
-          <w:tab w:val="left" w:pos="10992" w:leader="none"/>
-          <w:tab w:val="left" w:pos="11908" w:leader="none"/>
-          <w:tab w:val="left" w:pos="12824" w:leader="none"/>
-          <w:tab w:val="left" w:pos="13740" w:leader="none"/>
-          <w:tab w:val="left" w:pos="14656" w:leader="none"/>
-        </w:tabs>
-        <w:spacing w:lineRule="auto" w:line="240" w:before="0" w:after="0"/>
-        <w:rPr>
-          <w:rFonts w:ascii="Courier New" w:hAnsi="Courier New" w:eastAsia="Times New Roman" w:cs="Courier New"/>
-          <w:kern w:val="0"/>
-          <w:sz w:val="20"/>
-          <w:szCs w:val="20"/>
-          <w:lang w:val="en-IN"/>
-          <w14:ligatures w14:val="none"/>
-        </w:rPr>
-      </w:pPr>
-      <w:r>
-        <w:rPr>
-          <w:rFonts w:eastAsia="Times New Roman" w:cs="Courier New" w:ascii="Courier New" w:hAnsi="Courier New"/>
-          <w:kern w:val="0"/>
-          <w:sz w:val="20"/>
-          <w:szCs w:val="20"/>
-          <w:lang w:val="en-IN"/>
-          <w14:ligatures w14:val="none"/>
-        </w:rPr>
-        <w:t>EMP_SALARY NUMBER:=50000;</w:t>
-      </w:r>
-    </w:p>
-    <w:p>
-      <w:pPr>
-        <w:pStyle w:val="Normal"/>
-        <w:tabs>
-          <w:tab w:val="clear" w:pos="720"/>
-          <w:tab w:val="left" w:pos="916" w:leader="none"/>
-          <w:tab w:val="left" w:pos="1832" w:leader="none"/>
-          <w:tab w:val="left" w:pos="2748" w:leader="none"/>
-          <w:tab w:val="left" w:pos="3664" w:leader="none"/>
-          <w:tab w:val="left" w:pos="4580" w:leader="none"/>
-          <w:tab w:val="left" w:pos="5496" w:leader="none"/>
-          <w:tab w:val="left" w:pos="6412" w:leader="none"/>
-          <w:tab w:val="left" w:pos="7328" w:leader="none"/>
-          <w:tab w:val="left" w:pos="8244" w:leader="none"/>
-          <w:tab w:val="left" w:pos="9160" w:leader="none"/>
-          <w:tab w:val="left" w:pos="10076" w:leader="none"/>
-          <w:tab w:val="left" w:pos="10992" w:leader="none"/>
-          <w:tab w:val="left" w:pos="11908" w:leader="none"/>
-          <w:tab w:val="left" w:pos="12824" w:leader="none"/>
-          <w:tab w:val="left" w:pos="13740" w:leader="none"/>
-          <w:tab w:val="left" w:pos="14656" w:leader="none"/>
-        </w:tabs>
-        <w:spacing w:lineRule="auto" w:line="240" w:before="0" w:after="0"/>
-        <w:rPr>
-          <w:rFonts w:ascii="Courier New" w:hAnsi="Courier New" w:eastAsia="Times New Roman" w:cs="Courier New"/>
-          <w:kern w:val="0"/>
-          <w:sz w:val="20"/>
-          <w:szCs w:val="20"/>
-          <w:lang w:val="en-IN"/>
-          <w14:ligatures w14:val="none"/>
-        </w:rPr>
-      </w:pPr>
-      <w:r>
-        <w:rPr>
-          <w:rFonts w:eastAsia="Times New Roman" w:cs="Courier New" w:ascii="Courier New" w:hAnsi="Courier New"/>
-          <w:kern w:val="0"/>
-          <w:sz w:val="20"/>
-          <w:szCs w:val="20"/>
-          <w:lang w:val="en-IN"/>
-          <w14:ligatures w14:val="none"/>
-        </w:rPr>
-      </w:r>
-    </w:p>
-    <w:p>
-      <w:pPr>
-        <w:pStyle w:val="Normal"/>
-        <w:tabs>
-          <w:tab w:val="clear" w:pos="720"/>
-          <w:tab w:val="left" w:pos="916" w:leader="none"/>
-          <w:tab w:val="left" w:pos="1832" w:leader="none"/>
-          <w:tab w:val="left" w:pos="2748" w:leader="none"/>
-          <w:tab w:val="left" w:pos="3664" w:leader="none"/>
-          <w:tab w:val="left" w:pos="4580" w:leader="none"/>
-          <w:tab w:val="left" w:pos="5496" w:leader="none"/>
-          <w:tab w:val="left" w:pos="6412" w:leader="none"/>
-          <w:tab w:val="left" w:pos="7328" w:leader="none"/>
-          <w:tab w:val="left" w:pos="8244" w:leader="none"/>
-          <w:tab w:val="left" w:pos="9160" w:leader="none"/>
-          <w:tab w:val="left" w:pos="10076" w:leader="none"/>
-          <w:tab w:val="left" w:pos="10992" w:leader="none"/>
-          <w:tab w:val="left" w:pos="11908" w:leader="none"/>
-          <w:tab w:val="left" w:pos="12824" w:leader="none"/>
-          <w:tab w:val="left" w:pos="13740" w:leader="none"/>
-          <w:tab w:val="left" w:pos="14656" w:leader="none"/>
-        </w:tabs>
-        <w:spacing w:lineRule="auto" w:line="240" w:before="0" w:after="0"/>
-        <w:rPr>
-          <w:rFonts w:ascii="Courier New" w:hAnsi="Courier New" w:eastAsia="Times New Roman" w:cs="Courier New"/>
-          <w:kern w:val="0"/>
-          <w:sz w:val="20"/>
-          <w:szCs w:val="20"/>
-          <w:lang w:val="en-IN"/>
-          <w14:ligatures w14:val="none"/>
-        </w:rPr>
-      </w:pPr>
-      <w:r>
-        <w:rPr>
-          <w:rFonts w:eastAsia="Times New Roman" w:cs="Courier New" w:ascii="Courier New" w:hAnsi="Courier New"/>
-          <w:kern w:val="0"/>
-          <w:sz w:val="20"/>
-          <w:szCs w:val="20"/>
-          <w:lang w:val="en-IN"/>
-          <w14:ligatures w14:val="none"/>
-        </w:rPr>
-        <w:t>BEGIN</w:t>
-      </w:r>
-    </w:p>
-    <w:p>
-      <w:pPr>
-        <w:pStyle w:val="Normal"/>
-        <w:tabs>
-          <w:tab w:val="clear" w:pos="720"/>
-          <w:tab w:val="left" w:pos="916" w:leader="none"/>
-          <w:tab w:val="left" w:pos="1832" w:leader="none"/>
-          <w:tab w:val="left" w:pos="2748" w:leader="none"/>
-          <w:tab w:val="left" w:pos="3664" w:leader="none"/>
-          <w:tab w:val="left" w:pos="4580" w:leader="none"/>
-          <w:tab w:val="left" w:pos="5496" w:leader="none"/>
-          <w:tab w:val="left" w:pos="6412" w:leader="none"/>
-          <w:tab w:val="left" w:pos="7328" w:leader="none"/>
-          <w:tab w:val="left" w:pos="8244" w:leader="none"/>
-          <w:tab w:val="left" w:pos="9160" w:leader="none"/>
-          <w:tab w:val="left" w:pos="10076" w:leader="none"/>
-          <w:tab w:val="left" w:pos="10992" w:leader="none"/>
-          <w:tab w:val="left" w:pos="11908" w:leader="none"/>
-          <w:tab w:val="left" w:pos="12824" w:leader="none"/>
-          <w:tab w:val="left" w:pos="13740" w:leader="none"/>
-          <w:tab w:val="left" w:pos="14656" w:leader="none"/>
-        </w:tabs>
-        <w:spacing w:lineRule="auto" w:line="240" w:before="0" w:after="0"/>
-        <w:rPr>
-          <w:rFonts w:ascii="Courier New" w:hAnsi="Courier New" w:eastAsia="Times New Roman" w:cs="Courier New"/>
-          <w:kern w:val="0"/>
-          <w:sz w:val="20"/>
-          <w:szCs w:val="20"/>
-          <w:lang w:val="en-IN"/>
-          <w14:ligatures w14:val="none"/>
-        </w:rPr>
-      </w:pPr>
-      <w:r>
-        <w:rPr>
-          <w:rFonts w:eastAsia="Times New Roman" w:cs="Courier New" w:ascii="Courier New" w:hAnsi="Courier New"/>
-          <w:kern w:val="0"/>
-          <w:sz w:val="20"/>
-          <w:szCs w:val="20"/>
-          <w:lang w:val="en-IN"/>
-          <w14:ligatures w14:val="none"/>
-        </w:rPr>
-        <w:t xml:space="preserve">    </w:t>
-      </w:r>
-      <w:r>
-        <w:rPr>
-          <w:rFonts w:eastAsia="Times New Roman" w:cs="Courier New" w:ascii="Courier New" w:hAnsi="Courier New"/>
-          <w:kern w:val="0"/>
-          <w:sz w:val="20"/>
-          <w:szCs w:val="20"/>
-          <w:lang w:val="en-IN"/>
-          <w14:ligatures w14:val="none"/>
-        </w:rPr>
-        <w:t>DBMS_OUTPUT.PUT_LINE('EMPLOYEE ID: ' || EMP_ID);</w:t>
-      </w:r>
-    </w:p>
-    <w:p>
-      <w:pPr>
-        <w:pStyle w:val="Normal"/>
-        <w:tabs>
-          <w:tab w:val="clear" w:pos="720"/>
-          <w:tab w:val="left" w:pos="916" w:leader="none"/>
-          <w:tab w:val="left" w:pos="1832" w:leader="none"/>
-          <w:tab w:val="left" w:pos="2748" w:leader="none"/>
-          <w:tab w:val="left" w:pos="3664" w:leader="none"/>
-          <w:tab w:val="left" w:pos="4580" w:leader="none"/>
-          <w:tab w:val="left" w:pos="5496" w:leader="none"/>
-          <w:tab w:val="left" w:pos="6412" w:leader="none"/>
-          <w:tab w:val="left" w:pos="7328" w:leader="none"/>
-          <w:tab w:val="left" w:pos="8244" w:leader="none"/>
-          <w:tab w:val="left" w:pos="9160" w:leader="none"/>
-          <w:tab w:val="left" w:pos="10076" w:leader="none"/>
-          <w:tab w:val="left" w:pos="10992" w:leader="none"/>
-          <w:tab w:val="left" w:pos="11908" w:leader="none"/>
-          <w:tab w:val="left" w:pos="12824" w:leader="none"/>
-          <w:tab w:val="left" w:pos="13740" w:leader="none"/>
-          <w:tab w:val="left" w:pos="14656" w:leader="none"/>
-        </w:tabs>
-        <w:spacing w:lineRule="auto" w:line="240" w:before="0" w:after="0"/>
-        <w:rPr>
-          <w:rFonts w:ascii="Courier New" w:hAnsi="Courier New" w:eastAsia="Times New Roman" w:cs="Courier New"/>
-          <w:kern w:val="0"/>
-          <w:sz w:val="20"/>
-          <w:szCs w:val="20"/>
-          <w:lang w:val="en-IN"/>
-          <w14:ligatures w14:val="none"/>
-        </w:rPr>
-      </w:pPr>
-      <w:r>
-        <w:rPr>
-          <w:rFonts w:eastAsia="Times New Roman" w:cs="Courier New" w:ascii="Courier New" w:hAnsi="Courier New"/>
-          <w:kern w:val="0"/>
-          <w:sz w:val="20"/>
-          <w:szCs w:val="20"/>
-          <w:lang w:val="en-IN"/>
-          <w14:ligatures w14:val="none"/>
-        </w:rPr>
-        <w:t xml:space="preserve">    </w:t>
-      </w:r>
-      <w:r>
-        <w:rPr>
-          <w:rFonts w:eastAsia="Times New Roman" w:cs="Courier New" w:ascii="Courier New" w:hAnsi="Courier New"/>
-          <w:kern w:val="0"/>
-          <w:sz w:val="20"/>
-          <w:szCs w:val="20"/>
-          <w:lang w:val="en-IN"/>
-          <w14:ligatures w14:val="none"/>
-        </w:rPr>
-        <w:t>DBMS_OUTPUT.PUT_LINE('EMPLOYEE NAME: ' || EMP_NAME);</w:t>
-      </w:r>
-    </w:p>
-    <w:p>
-      <w:pPr>
-        <w:pStyle w:val="Normal"/>
-        <w:tabs>
-          <w:tab w:val="clear" w:pos="720"/>
-          <w:tab w:val="left" w:pos="916" w:leader="none"/>
-          <w:tab w:val="left" w:pos="1832" w:leader="none"/>
-          <w:tab w:val="left" w:pos="2748" w:leader="none"/>
-          <w:tab w:val="left" w:pos="3664" w:leader="none"/>
-          <w:tab w:val="left" w:pos="4580" w:leader="none"/>
-          <w:tab w:val="left" w:pos="5496" w:leader="none"/>
-          <w:tab w:val="left" w:pos="6412" w:leader="none"/>
-          <w:tab w:val="left" w:pos="7328" w:leader="none"/>
-          <w:tab w:val="left" w:pos="8244" w:leader="none"/>
-          <w:tab w:val="left" w:pos="9160" w:leader="none"/>
-          <w:tab w:val="left" w:pos="10076" w:leader="none"/>
-          <w:tab w:val="left" w:pos="10992" w:leader="none"/>
-          <w:tab w:val="left" w:pos="11908" w:leader="none"/>
-          <w:tab w:val="left" w:pos="12824" w:leader="none"/>
-          <w:tab w:val="left" w:pos="13740" w:leader="none"/>
-          <w:tab w:val="left" w:pos="14656" w:leader="none"/>
-        </w:tabs>
-        <w:spacing w:lineRule="auto" w:line="240" w:before="0" w:after="0"/>
-        <w:rPr>
-          <w:rFonts w:ascii="Courier New" w:hAnsi="Courier New" w:eastAsia="Times New Roman" w:cs="Courier New"/>
-          <w:kern w:val="0"/>
-          <w:sz w:val="20"/>
-          <w:szCs w:val="20"/>
-          <w:lang w:val="en-IN"/>
-          <w14:ligatures w14:val="none"/>
-        </w:rPr>
-      </w:pPr>
-      <w:r>
-        <w:rPr>
-          <w:rFonts w:eastAsia="Times New Roman" w:cs="Courier New" w:ascii="Courier New" w:hAnsi="Courier New"/>
-          <w:kern w:val="0"/>
-          <w:sz w:val="20"/>
-          <w:szCs w:val="20"/>
-          <w:lang w:val="en-IN"/>
-          <w14:ligatures w14:val="none"/>
-        </w:rPr>
-        <w:t xml:space="preserve">    </w:t>
-      </w:r>
-      <w:r>
-        <w:rPr>
-          <w:rFonts w:eastAsia="Times New Roman" w:cs="Courier New" w:ascii="Courier New" w:hAnsi="Courier New"/>
-          <w:kern w:val="0"/>
-          <w:sz w:val="20"/>
-          <w:szCs w:val="20"/>
-          <w:lang w:val="en-IN"/>
-          <w14:ligatures w14:val="none"/>
-        </w:rPr>
-        <w:t>DBMS_OUTPUT.PUT_LINE('EMPLOYEE SALARY: ' || EMP_SALARY);</w:t>
-      </w:r>
-    </w:p>
-    <w:p>
-      <w:pPr>
-        <w:pStyle w:val="Normal"/>
-        <w:tabs>
-          <w:tab w:val="clear" w:pos="720"/>
-          <w:tab w:val="left" w:pos="916" w:leader="none"/>
-          <w:tab w:val="left" w:pos="1832" w:leader="none"/>
-          <w:tab w:val="left" w:pos="2748" w:leader="none"/>
-          <w:tab w:val="left" w:pos="3664" w:leader="none"/>
-          <w:tab w:val="left" w:pos="4580" w:leader="none"/>
-          <w:tab w:val="left" w:pos="5496" w:leader="none"/>
-          <w:tab w:val="left" w:pos="6412" w:leader="none"/>
-          <w:tab w:val="left" w:pos="7328" w:leader="none"/>
-          <w:tab w:val="left" w:pos="8244" w:leader="none"/>
-          <w:tab w:val="left" w:pos="9160" w:leader="none"/>
-          <w:tab w:val="left" w:pos="10076" w:leader="none"/>
-          <w:tab w:val="left" w:pos="10992" w:leader="none"/>
-          <w:tab w:val="left" w:pos="11908" w:leader="none"/>
-          <w:tab w:val="left" w:pos="12824" w:leader="none"/>
-          <w:tab w:val="left" w:pos="13740" w:leader="none"/>
-          <w:tab w:val="left" w:pos="14656" w:leader="none"/>
-        </w:tabs>
-        <w:spacing w:lineRule="auto" w:line="240" w:before="0" w:after="0"/>
-        <w:rPr>
-          <w:rFonts w:ascii="Courier New" w:hAnsi="Courier New" w:eastAsia="Times New Roman" w:cs="Courier New"/>
-          <w:kern w:val="0"/>
-          <w:sz w:val="20"/>
-          <w:szCs w:val="20"/>
-          <w:lang w:val="en-IN"/>
-          <w14:ligatures w14:val="none"/>
-        </w:rPr>
-      </w:pPr>
-      <w:r>
-        <w:rPr>
-          <w:rFonts w:eastAsia="Times New Roman" w:cs="Courier New" w:ascii="Courier New" w:hAnsi="Courier New"/>
-          <w:kern w:val="0"/>
-          <w:sz w:val="20"/>
-          <w:szCs w:val="20"/>
-          <w:lang w:val="en-IN"/>
-          <w14:ligatures w14:val="none"/>
-        </w:rPr>
-        <w:t xml:space="preserve">    </w:t>
-      </w:r>
-      <w:r>
-        <w:rPr>
-          <w:rFonts w:eastAsia="Times New Roman" w:cs="Courier New" w:ascii="Courier New" w:hAnsi="Courier New"/>
-          <w:kern w:val="0"/>
-          <w:sz w:val="20"/>
-          <w:szCs w:val="20"/>
-          <w:lang w:val="en-IN"/>
-          <w14:ligatures w14:val="none"/>
-        </w:rPr>
-        <w:t>DBMS_OUTPUT.PUT_LINE('HOUSE RENT ALLOWANCE: ' || (0.25*EMP_SALARY));</w:t>
-      </w:r>
-    </w:p>
-    <w:p>
-      <w:pPr>
-        <w:pStyle w:val="Normal"/>
-        <w:tabs>
-          <w:tab w:val="clear" w:pos="720"/>
-          <w:tab w:val="left" w:pos="916" w:leader="none"/>
-          <w:tab w:val="left" w:pos="1832" w:leader="none"/>
-          <w:tab w:val="left" w:pos="2748" w:leader="none"/>
-          <w:tab w:val="left" w:pos="3664" w:leader="none"/>
-          <w:tab w:val="left" w:pos="4580" w:leader="none"/>
-          <w:tab w:val="left" w:pos="5496" w:leader="none"/>
-          <w:tab w:val="left" w:pos="6412" w:leader="none"/>
-          <w:tab w:val="left" w:pos="7328" w:leader="none"/>
-          <w:tab w:val="left" w:pos="8244" w:leader="none"/>
-          <w:tab w:val="left" w:pos="9160" w:leader="none"/>
-          <w:tab w:val="left" w:pos="10076" w:leader="none"/>
-          <w:tab w:val="left" w:pos="10992" w:leader="none"/>
-          <w:tab w:val="left" w:pos="11908" w:leader="none"/>
-          <w:tab w:val="left" w:pos="12824" w:leader="none"/>
-          <w:tab w:val="left" w:pos="13740" w:leader="none"/>
-          <w:tab w:val="left" w:pos="14656" w:leader="none"/>
-        </w:tabs>
-        <w:spacing w:lineRule="auto" w:line="240" w:before="0" w:after="0"/>
-        <w:rPr>
-          <w:rFonts w:ascii="Courier New" w:hAnsi="Courier New" w:eastAsia="Times New Roman" w:cs="Courier New"/>
-          <w:kern w:val="0"/>
-          <w:sz w:val="20"/>
-          <w:szCs w:val="20"/>
-          <w:lang w:val="en-IN"/>
-          <w14:ligatures w14:val="none"/>
-        </w:rPr>
-      </w:pPr>
-      <w:r>
-        <w:rPr>
-          <w:rFonts w:eastAsia="Times New Roman" w:cs="Courier New" w:ascii="Courier New" w:hAnsi="Courier New"/>
-          <w:kern w:val="0"/>
-          <w:sz w:val="20"/>
-          <w:szCs w:val="20"/>
-          <w:lang w:val="en-IN"/>
-          <w14:ligatures w14:val="none"/>
-        </w:rPr>
-        <w:t xml:space="preserve">    </w:t>
-      </w:r>
-      <w:r>
-        <w:rPr>
-          <w:rFonts w:eastAsia="Times New Roman" w:cs="Courier New" w:ascii="Courier New" w:hAnsi="Courier New"/>
-          <w:kern w:val="0"/>
-          <w:sz w:val="20"/>
-          <w:szCs w:val="20"/>
-          <w:lang w:val="en-IN"/>
-          <w14:ligatures w14:val="none"/>
-        </w:rPr>
-        <w:t>IF EMP_SALARY &gt; 49000 THEN</w:t>
-      </w:r>
-    </w:p>
-    <w:p>
-      <w:pPr>
-        <w:pStyle w:val="Normal"/>
-        <w:tabs>
-          <w:tab w:val="clear" w:pos="720"/>
-          <w:tab w:val="left" w:pos="916" w:leader="none"/>
-          <w:tab w:val="left" w:pos="1832" w:leader="none"/>
-          <w:tab w:val="left" w:pos="2748" w:leader="none"/>
-          <w:tab w:val="left" w:pos="3664" w:leader="none"/>
-          <w:tab w:val="left" w:pos="4580" w:leader="none"/>
-          <w:tab w:val="left" w:pos="5496" w:leader="none"/>
-          <w:tab w:val="left" w:pos="6412" w:leader="none"/>
-          <w:tab w:val="left" w:pos="7328" w:leader="none"/>
-          <w:tab w:val="left" w:pos="8244" w:leader="none"/>
-          <w:tab w:val="left" w:pos="9160" w:leader="none"/>
-          <w:tab w:val="left" w:pos="10076" w:leader="none"/>
-          <w:tab w:val="left" w:pos="10992" w:leader="none"/>
-          <w:tab w:val="left" w:pos="11908" w:leader="none"/>
-          <w:tab w:val="left" w:pos="12824" w:leader="none"/>
-          <w:tab w:val="left" w:pos="13740" w:leader="none"/>
-          <w:tab w:val="left" w:pos="14656" w:leader="none"/>
-        </w:tabs>
-        <w:spacing w:lineRule="auto" w:line="240" w:before="0" w:after="0"/>
-        <w:rPr>
-          <w:rFonts w:ascii="Courier New" w:hAnsi="Courier New" w:eastAsia="Times New Roman" w:cs="Courier New"/>
-          <w:kern w:val="0"/>
-          <w:sz w:val="20"/>
-          <w:szCs w:val="20"/>
-          <w:lang w:val="en-IN"/>
-          <w14:ligatures w14:val="none"/>
-        </w:rPr>
-      </w:pPr>
-      <w:r>
-        <w:rPr>
-          <w:rFonts w:eastAsia="Times New Roman" w:cs="Courier New" w:ascii="Courier New" w:hAnsi="Courier New"/>
-          <w:kern w:val="0"/>
-          <w:sz w:val="20"/>
-          <w:szCs w:val="20"/>
-          <w:lang w:val="en-IN"/>
-          <w14:ligatures w14:val="none"/>
-        </w:rPr>
-        <w:t xml:space="preserve">    </w:t>
-      </w:r>
-      <w:r>
-        <w:rPr>
-          <w:rFonts w:eastAsia="Times New Roman" w:cs="Courier New" w:ascii="Courier New" w:hAnsi="Courier New"/>
-          <w:kern w:val="0"/>
-          <w:sz w:val="20"/>
-          <w:szCs w:val="20"/>
-          <w:lang w:val="en-IN"/>
-          <w14:ligatures w14:val="none"/>
-        </w:rPr>
-        <w:t>DBMS_OUTPUT.PUT_LINE('YOU NEED TO PAY TAX');</w:t>
-      </w:r>
-    </w:p>
-    <w:p>
-      <w:pPr>
-        <w:pStyle w:val="Normal"/>
-        <w:tabs>
-          <w:tab w:val="clear" w:pos="720"/>
-          <w:tab w:val="left" w:pos="916" w:leader="none"/>
-          <w:tab w:val="left" w:pos="1832" w:leader="none"/>
-          <w:tab w:val="left" w:pos="2748" w:leader="none"/>
-          <w:tab w:val="left" w:pos="3664" w:leader="none"/>
-          <w:tab w:val="left" w:pos="4580" w:leader="none"/>
-          <w:tab w:val="left" w:pos="5496" w:leader="none"/>
-          <w:tab w:val="left" w:pos="6412" w:leader="none"/>
-          <w:tab w:val="left" w:pos="7328" w:leader="none"/>
-          <w:tab w:val="left" w:pos="8244" w:leader="none"/>
-          <w:tab w:val="left" w:pos="9160" w:leader="none"/>
-          <w:tab w:val="left" w:pos="10076" w:leader="none"/>
-          <w:tab w:val="left" w:pos="10992" w:leader="none"/>
-          <w:tab w:val="left" w:pos="11908" w:leader="none"/>
-          <w:tab w:val="left" w:pos="12824" w:leader="none"/>
-          <w:tab w:val="left" w:pos="13740" w:leader="none"/>
-          <w:tab w:val="left" w:pos="14656" w:leader="none"/>
-        </w:tabs>
-        <w:spacing w:lineRule="auto" w:line="240" w:before="0" w:after="0"/>
-        <w:rPr>
-          <w:rFonts w:ascii="Courier New" w:hAnsi="Courier New" w:eastAsia="Times New Roman" w:cs="Courier New"/>
-          <w:kern w:val="0"/>
-          <w:sz w:val="20"/>
-          <w:szCs w:val="20"/>
-          <w:lang w:val="en-IN"/>
-          <w14:ligatures w14:val="none"/>
-        </w:rPr>
-      </w:pPr>
-      <w:r>
-        <w:rPr>
-          <w:rFonts w:eastAsia="Times New Roman" w:cs="Courier New" w:ascii="Courier New" w:hAnsi="Courier New"/>
-          <w:kern w:val="0"/>
-          <w:sz w:val="20"/>
-          <w:szCs w:val="20"/>
-          <w:lang w:val="en-IN"/>
-          <w14:ligatures w14:val="none"/>
-        </w:rPr>
-        <w:t xml:space="preserve">    </w:t>
-      </w:r>
-      <w:r>
-        <w:rPr>
-          <w:rFonts w:eastAsia="Times New Roman" w:cs="Courier New" w:ascii="Courier New" w:hAnsi="Courier New"/>
-          <w:kern w:val="0"/>
-          <w:sz w:val="20"/>
-          <w:szCs w:val="20"/>
-          <w:lang w:val="en-IN"/>
-          <w14:ligatures w14:val="none"/>
-        </w:rPr>
-        <w:t>ELSE</w:t>
-      </w:r>
-    </w:p>
-    <w:p>
-      <w:pPr>
-        <w:pStyle w:val="Normal"/>
-        <w:tabs>
-          <w:tab w:val="clear" w:pos="720"/>
-          <w:tab w:val="left" w:pos="916" w:leader="none"/>
-          <w:tab w:val="left" w:pos="1832" w:leader="none"/>
-          <w:tab w:val="left" w:pos="2748" w:leader="none"/>
-          <w:tab w:val="left" w:pos="3664" w:leader="none"/>
-          <w:tab w:val="left" w:pos="4580" w:leader="none"/>
-          <w:tab w:val="left" w:pos="5496" w:leader="none"/>
-          <w:tab w:val="left" w:pos="6412" w:leader="none"/>
-          <w:tab w:val="left" w:pos="7328" w:leader="none"/>
-          <w:tab w:val="left" w:pos="8244" w:leader="none"/>
-          <w:tab w:val="left" w:pos="9160" w:leader="none"/>
-          <w:tab w:val="left" w:pos="10076" w:leader="none"/>
-          <w:tab w:val="left" w:pos="10992" w:leader="none"/>
-          <w:tab w:val="left" w:pos="11908" w:leader="none"/>
-          <w:tab w:val="left" w:pos="12824" w:leader="none"/>
-          <w:tab w:val="left" w:pos="13740" w:leader="none"/>
-          <w:tab w:val="left" w:pos="14656" w:leader="none"/>
-        </w:tabs>
-        <w:spacing w:lineRule="auto" w:line="240" w:before="0" w:after="0"/>
-        <w:rPr>
-          <w:rFonts w:ascii="Courier New" w:hAnsi="Courier New" w:eastAsia="Times New Roman" w:cs="Courier New"/>
-          <w:kern w:val="0"/>
-          <w:sz w:val="20"/>
-          <w:szCs w:val="20"/>
-          <w:lang w:val="en-IN"/>
-          <w14:ligatures w14:val="none"/>
-        </w:rPr>
-      </w:pPr>
-      <w:r>
-        <w:rPr>
-          <w:rFonts w:eastAsia="Times New Roman" w:cs="Courier New" w:ascii="Courier New" w:hAnsi="Courier New"/>
-          <w:kern w:val="0"/>
-          <w:sz w:val="20"/>
-          <w:szCs w:val="20"/>
-          <w:lang w:val="en-IN"/>
-          <w14:ligatures w14:val="none"/>
-        </w:rPr>
-        <w:t xml:space="preserve">    </w:t>
-      </w:r>
-      <w:r>
-        <w:rPr>
-          <w:rFonts w:eastAsia="Times New Roman" w:cs="Courier New" w:ascii="Courier New" w:hAnsi="Courier New"/>
-          <w:kern w:val="0"/>
-          <w:sz w:val="20"/>
-          <w:szCs w:val="20"/>
-          <w:lang w:val="en-IN"/>
-          <w14:ligatures w14:val="none"/>
-        </w:rPr>
-        <w:t>DBMS_OUTPUT.PUT_LINE('YOU WILL NOT PAY TAX');</w:t>
-      </w:r>
-    </w:p>
-    <w:p>
-      <w:pPr>
-        <w:pStyle w:val="Normal"/>
-        <w:tabs>
-          <w:tab w:val="clear" w:pos="720"/>
-          <w:tab w:val="left" w:pos="916" w:leader="none"/>
-          <w:tab w:val="left" w:pos="1832" w:leader="none"/>
-          <w:tab w:val="left" w:pos="2748" w:leader="none"/>
-          <w:tab w:val="left" w:pos="3664" w:leader="none"/>
-          <w:tab w:val="left" w:pos="4580" w:leader="none"/>
-          <w:tab w:val="left" w:pos="5496" w:leader="none"/>
-          <w:tab w:val="left" w:pos="6412" w:leader="none"/>
-          <w:tab w:val="left" w:pos="7328" w:leader="none"/>
-          <w:tab w:val="left" w:pos="8244" w:leader="none"/>
-          <w:tab w:val="left" w:pos="9160" w:leader="none"/>
-          <w:tab w:val="left" w:pos="10076" w:leader="none"/>
-          <w:tab w:val="left" w:pos="10992" w:leader="none"/>
-          <w:tab w:val="left" w:pos="11908" w:leader="none"/>
-          <w:tab w:val="left" w:pos="12824" w:leader="none"/>
-          <w:tab w:val="left" w:pos="13740" w:leader="none"/>
-          <w:tab w:val="left" w:pos="14656" w:leader="none"/>
-        </w:tabs>
-        <w:spacing w:lineRule="auto" w:line="240" w:before="0" w:after="0"/>
-        <w:rPr>
-          <w:rFonts w:ascii="Courier New" w:hAnsi="Courier New" w:eastAsia="Times New Roman" w:cs="Courier New"/>
-          <w:kern w:val="0"/>
-          <w:sz w:val="20"/>
-          <w:szCs w:val="20"/>
-          <w:lang w:val="en-IN"/>
-          <w14:ligatures w14:val="none"/>
-        </w:rPr>
-      </w:pPr>
-      <w:r>
-        <w:rPr>
-          <w:rFonts w:eastAsia="Times New Roman" w:cs="Courier New" w:ascii="Courier New" w:hAnsi="Courier New"/>
-          <w:kern w:val="0"/>
-          <w:sz w:val="20"/>
-          <w:szCs w:val="20"/>
-          <w:lang w:val="en-IN"/>
-          <w14:ligatures w14:val="none"/>
-        </w:rPr>
-        <w:t xml:space="preserve">    </w:t>
-      </w:r>
-      <w:r>
-        <w:rPr>
-          <w:rFonts w:eastAsia="Times New Roman" w:cs="Courier New" w:ascii="Courier New" w:hAnsi="Courier New"/>
-          <w:kern w:val="0"/>
-          <w:sz w:val="20"/>
-          <w:szCs w:val="20"/>
-          <w:lang w:val="en-IN"/>
-          <w14:ligatures w14:val="none"/>
-        </w:rPr>
-        <w:t>END IF;</w:t>
-      </w:r>
-    </w:p>
-    <w:p>
-      <w:pPr>
-        <w:pStyle w:val="Normal"/>
-        <w:tabs>
-          <w:tab w:val="clear" w:pos="720"/>
-          <w:tab w:val="left" w:pos="916" w:leader="none"/>
-          <w:tab w:val="left" w:pos="1832" w:leader="none"/>
-          <w:tab w:val="left" w:pos="2748" w:leader="none"/>
-          <w:tab w:val="left" w:pos="3664" w:leader="none"/>
-          <w:tab w:val="left" w:pos="4580" w:leader="none"/>
-          <w:tab w:val="left" w:pos="5496" w:leader="none"/>
-          <w:tab w:val="left" w:pos="6412" w:leader="none"/>
-          <w:tab w:val="left" w:pos="7328" w:leader="none"/>
-          <w:tab w:val="left" w:pos="8244" w:leader="none"/>
-          <w:tab w:val="left" w:pos="9160" w:leader="none"/>
-          <w:tab w:val="left" w:pos="10076" w:leader="none"/>
-          <w:tab w:val="left" w:pos="10992" w:leader="none"/>
-          <w:tab w:val="left" w:pos="11908" w:leader="none"/>
-          <w:tab w:val="left" w:pos="12824" w:leader="none"/>
-          <w:tab w:val="left" w:pos="13740" w:leader="none"/>
-          <w:tab w:val="left" w:pos="14656" w:leader="none"/>
-        </w:tabs>
-        <w:spacing w:lineRule="auto" w:line="240" w:before="0" w:after="0"/>
-        <w:rPr>
-          <w:rFonts w:ascii="Courier New" w:hAnsi="Courier New" w:eastAsia="Times New Roman" w:cs="Courier New"/>
-          <w:kern w:val="0"/>
-          <w:sz w:val="20"/>
-          <w:szCs w:val="20"/>
-          <w:lang w:val="en-IN"/>
-          <w14:ligatures w14:val="none"/>
-        </w:rPr>
-      </w:pPr>
-      <w:r>
-        <w:rPr>
-          <w:rFonts w:eastAsia="Times New Roman" w:cs="Courier New" w:ascii="Courier New" w:hAnsi="Courier New"/>
-          <w:kern w:val="0"/>
-          <w:sz w:val="20"/>
-          <w:szCs w:val="20"/>
-          <w:lang w:val="en-IN"/>
-          <w14:ligatures w14:val="none"/>
-        </w:rPr>
-        <w:t>END;</w:t>
-      </w:r>
-    </w:p>
-    <w:p>
-      <w:pPr>
-        <w:pStyle w:val="Normal"/>
-        <w:tabs>
-          <w:tab w:val="clear" w:pos="720"/>
-          <w:tab w:val="left" w:pos="916" w:leader="none"/>
-          <w:tab w:val="left" w:pos="1832" w:leader="none"/>
-          <w:tab w:val="left" w:pos="2748" w:leader="none"/>
-          <w:tab w:val="left" w:pos="3664" w:leader="none"/>
-          <w:tab w:val="left" w:pos="4580" w:leader="none"/>
-          <w:tab w:val="left" w:pos="5496" w:leader="none"/>
-          <w:tab w:val="left" w:pos="6412" w:leader="none"/>
-          <w:tab w:val="left" w:pos="7328" w:leader="none"/>
-          <w:tab w:val="left" w:pos="8244" w:leader="none"/>
-          <w:tab w:val="left" w:pos="9160" w:leader="none"/>
-          <w:tab w:val="left" w:pos="10076" w:leader="none"/>
-          <w:tab w:val="left" w:pos="10992" w:leader="none"/>
-          <w:tab w:val="left" w:pos="11908" w:leader="none"/>
-          <w:tab w:val="left" w:pos="12824" w:leader="none"/>
-          <w:tab w:val="left" w:pos="13740" w:leader="none"/>
-          <w:tab w:val="left" w:pos="14656" w:leader="none"/>
-        </w:tabs>
-        <w:spacing w:lineRule="auto" w:line="240" w:before="0" w:after="0"/>
-        <w:rPr>
-          <w:rFonts w:ascii="Courier New" w:hAnsi="Courier New" w:eastAsia="Times New Roman" w:cs="Courier New"/>
-          <w:kern w:val="0"/>
-          <w:sz w:val="20"/>
-          <w:szCs w:val="20"/>
-          <w14:ligatures w14:val="none"/>
-        </w:rPr>
-      </w:pPr>
-      <w:r>
-        <w:rPr>
-          <w:rFonts w:eastAsia="Times New Roman" w:cs="Courier New" w:ascii="Courier New" w:hAnsi="Courier New"/>
-          <w:kern w:val="0"/>
-          <w:sz w:val="20"/>
-          <w:szCs w:val="20"/>
+          <w14:ligatures w14:val="none"/>
+        </w:rPr>
+      </w:pPr>
+      <w:r>
+        <w:rPr>
+          <w:rFonts w:eastAsia="Times New Roman" w:cs="Times New Roman" w:ascii="Times New Roman" w:hAnsi="Times New Roman"/>
+          <w:b/>
+          <w:bCs/>
+          <w:kern w:val="0"/>
+          <w:sz w:val="27"/>
+          <w:szCs w:val="27"/>
           <w14:ligatures w14:val="none"/>
         </w:rPr>
       </w:r>
@@ -1948,6 +1630,7 @@
           <w:numId w:val="0"/>
         </w:numPr>
         <w:spacing w:lineRule="auto" w:line="240" w:beforeAutospacing="1" w:afterAutospacing="1"/>
+        <w:ind w:hanging="0" w:left="0"/>
         <w:outlineLvl w:val="2"/>
         <w:rPr>
           <w:rFonts w:ascii="Times New Roman" w:hAnsi="Times New Roman" w:eastAsia="Times New Roman" w:cs="Times New Roman"/>
@@ -1973,15 +1656,15 @@
           <wp:anchor behindDoc="0" distT="0" distB="0" distL="0" distR="0" simplePos="0" locked="0" layoutInCell="0" allowOverlap="1" relativeHeight="3">
             <wp:simplePos x="0" y="0"/>
             <wp:positionH relativeFrom="column">
-              <wp:posOffset>149860</wp:posOffset>
+              <wp:align>center</wp:align>
             </wp:positionH>
             <wp:positionV relativeFrom="paragraph">
-              <wp:posOffset>324485</wp:posOffset>
+              <wp:posOffset>635</wp:posOffset>
             </wp:positionV>
-            <wp:extent cx="5943600" cy="2740660"/>
+            <wp:extent cx="5943600" cy="2508885"/>
             <wp:effectExtent l="0" t="0" r="0" b="0"/>
             <wp:wrapSquare wrapText="largest"/>
-            <wp:docPr id="3" name="Image1" descr=""/>
+            <wp:docPr id="2" name="Image1" descr=""/>
             <wp:cNvGraphicFramePr>
               <a:graphicFrameLocks xmlns:a="http://schemas.openxmlformats.org/drawingml/2006/main" noChangeAspect="1"/>
             </wp:cNvGraphicFramePr>
@@ -1989,7 +1672,7 @@
               <a:graphicData uri="http://schemas.openxmlformats.org/drawingml/2006/picture">
                 <pic:pic xmlns:pic="http://schemas.openxmlformats.org/drawingml/2006/picture">
                   <pic:nvPicPr>
-                    <pic:cNvPr id="3" name="Image1" descr=""/>
+                    <pic:cNvPr id="2" name="Image1" descr=""/>
                     <pic:cNvPicPr>
                       <a:picLocks noChangeAspect="1" noChangeArrowheads="1"/>
                     </pic:cNvPicPr>
@@ -2003,7 +1686,7 @@
                   <pic:spPr bwMode="auto">
                     <a:xfrm>
                       <a:off x="0" y="0"/>
-                      <a:ext cx="5943600" cy="2740660"/>
+                      <a:ext cx="5943600" cy="2508885"/>
                     </a:xfrm>
                     <a:prstGeom prst="rect">
                       <a:avLst/>
@@ -2016,6 +1699,18 @@
           </wp:anchor>
         </w:drawing>
       </w:r>
+      <w:r>
+        <w:rPr>
+          <w:rFonts w:eastAsia="Times New Roman" w:cs="Times New Roman" w:ascii="Times New Roman" w:hAnsi="Times New Roman"/>
+          <w:b/>
+          <w:bCs/>
+          <w:kern w:val="0"/>
+          <w:sz w:val="27"/>
+          <w:szCs w:val="27"/>
+          <w14:ligatures w14:val="none"/>
+        </w:rPr>
+        <w:t>Output Details</w:t>
+      </w:r>
     </w:p>
     <w:p>
       <w:pPr>
@@ -2025,6 +1720,7 @@
           <w:numId w:val="0"/>
         </w:numPr>
         <w:spacing w:lineRule="auto" w:line="240" w:beforeAutospacing="1" w:afterAutospacing="1"/>
+        <w:ind w:hanging="0" w:left="0"/>
         <w:outlineLvl w:val="2"/>
         <w:rPr>
           <w:rFonts w:ascii="Times New Roman" w:hAnsi="Times New Roman" w:eastAsia="Times New Roman" w:cs="Times New Roman"/>
@@ -2046,19 +1742,6 @@
           <w:szCs w:val="27"/>
           <w14:ligatures w14:val="none"/>
         </w:rPr>
-        <w:t>:</w:t>
-      </w:r>
-      <w:r>
-        <w:rPr>
-          <w:rFonts w:eastAsia="Times New Roman" w:cs="Times New Roman" w:ascii="Times New Roman" w:hAnsi="Times New Roman"/>
-          <w:b/>
-          <w:bCs/>
-          <w:kern w:val="0"/>
-          <w:sz w:val="27"/>
-          <w:szCs w:val="27"/>
-          <w14:ligatures w14:val="none"/>
-        </w:rPr>
-        <w:t>w</w:t>
       </w:r>
     </w:p>
     <w:p>
@@ -2069,25 +1752,26 @@
           <w:numId w:val="0"/>
         </w:numPr>
         <w:spacing w:lineRule="auto" w:line="240" w:beforeAutospacing="1" w:afterAutospacing="1"/>
-        <w:outlineLvl w:val="2"/>
-        <w:rPr>
-          <w:rFonts w:ascii="Times New Roman" w:hAnsi="Times New Roman" w:eastAsia="Times New Roman" w:cs="Times New Roman"/>
-          <w:b/>
-          <w:bCs/>
-          <w:kern w:val="0"/>
-          <w:sz w:val="27"/>
-          <w:szCs w:val="27"/>
-          <w14:ligatures w14:val="none"/>
-        </w:rPr>
-      </w:pPr>
-      <w:r>
-        <w:rPr>
-          <w:rFonts w:eastAsia="Times New Roman" w:cs="Times New Roman" w:ascii="Times New Roman" w:hAnsi="Times New Roman"/>
-          <w:b/>
-          <w:bCs/>
-          <w:kern w:val="0"/>
-          <w:sz w:val="27"/>
-          <w:szCs w:val="27"/>
+        <w:ind w:hanging="0" w:left="0"/>
+        <w:outlineLvl w:val="1"/>
+        <w:rPr>
+          <w:rFonts w:ascii="Times New Roman" w:hAnsi="Times New Roman" w:eastAsia="Times New Roman" w:cs="Times New Roman"/>
+          <w:b/>
+          <w:bCs/>
+          <w:kern w:val="0"/>
+          <w:sz w:val="36"/>
+          <w:szCs w:val="36"/>
+          <w14:ligatures w14:val="none"/>
+        </w:rPr>
+      </w:pPr>
+      <w:r>
+        <w:rPr>
+          <w:rFonts w:eastAsia="Times New Roman" w:cs="Times New Roman" w:ascii="Times New Roman" w:hAnsi="Times New Roman"/>
+          <w:b/>
+          <w:bCs/>
+          <w:kern w:val="0"/>
+          <w:sz w:val="36"/>
+          <w:szCs w:val="36"/>
           <w14:ligatures w14:val="none"/>
         </w:rPr>
       </w:r>
@@ -2100,123 +1784,7 @@
           <w:numId w:val="0"/>
         </w:numPr>
         <w:spacing w:lineRule="auto" w:line="240" w:beforeAutospacing="1" w:afterAutospacing="1"/>
-        <w:outlineLvl w:val="2"/>
-        <w:rPr>
-          <w:rFonts w:ascii="Times New Roman" w:hAnsi="Times New Roman" w:eastAsia="Times New Roman" w:cs="Times New Roman"/>
-          <w:b/>
-          <w:bCs/>
-          <w:kern w:val="0"/>
-          <w:sz w:val="27"/>
-          <w:szCs w:val="27"/>
-          <w14:ligatures w14:val="none"/>
-        </w:rPr>
-      </w:pPr>
-      <w:r>
-        <w:rPr>
-          <w:rFonts w:eastAsia="Times New Roman" w:cs="Times New Roman" w:ascii="Times New Roman" w:hAnsi="Times New Roman"/>
-          <w:b/>
-          <w:bCs/>
-          <w:kern w:val="0"/>
-          <w:sz w:val="27"/>
-          <w:szCs w:val="27"/>
-          <w14:ligatures w14:val="none"/>
-        </w:rPr>
-      </w:r>
-    </w:p>
-    <w:p>
-      <w:pPr>
-        <w:pStyle w:val="Normal"/>
-        <w:numPr>
-          <w:ilvl w:val="0"/>
-          <w:numId w:val="0"/>
-        </w:numPr>
-        <w:spacing w:lineRule="auto" w:line="240" w:beforeAutospacing="1" w:afterAutospacing="1"/>
-        <w:outlineLvl w:val="2"/>
-        <w:rPr>
-          <w:rFonts w:ascii="Times New Roman" w:hAnsi="Times New Roman" w:eastAsia="Times New Roman" w:cs="Times New Roman"/>
-          <w:b/>
-          <w:bCs/>
-          <w:kern w:val="0"/>
-          <w:sz w:val="27"/>
-          <w:szCs w:val="27"/>
-          <w14:ligatures w14:val="none"/>
-        </w:rPr>
-      </w:pPr>
-      <w:r>
-        <w:rPr>
-          <w:rFonts w:eastAsia="Times New Roman" w:cs="Times New Roman" w:ascii="Times New Roman" w:hAnsi="Times New Roman"/>
-          <w:b/>
-          <w:bCs/>
-          <w:kern w:val="0"/>
-          <w:sz w:val="27"/>
-          <w:szCs w:val="27"/>
-          <w14:ligatures w14:val="none"/>
-        </w:rPr>
-        <w:t>Output Details</w:t>
-      </w:r>
-    </w:p>
-    <w:p>
-      <w:pPr>
-        <w:pStyle w:val="Normal"/>
-        <w:numPr>
-          <w:ilvl w:val="0"/>
-          <w:numId w:val="0"/>
-        </w:numPr>
-        <w:spacing w:lineRule="auto" w:line="240" w:beforeAutospacing="1" w:afterAutospacing="1"/>
-        <w:outlineLvl w:val="2"/>
-        <w:rPr>
-          <w:rFonts w:ascii="Times New Roman" w:hAnsi="Times New Roman" w:eastAsia="Times New Roman" w:cs="Times New Roman"/>
-          <w:b/>
-          <w:bCs/>
-          <w:kern w:val="0"/>
-          <w:sz w:val="27"/>
-          <w:szCs w:val="27"/>
-          <w14:ligatures w14:val="none"/>
-        </w:rPr>
-      </w:pPr>
-      <w:r>
-        <w:rPr/>
-      </w:r>
-    </w:p>
-    <w:p>
-      <w:pPr>
-        <w:pStyle w:val="Normal"/>
-        <w:numPr>
-          <w:ilvl w:val="0"/>
-          <w:numId w:val="0"/>
-        </w:numPr>
-        <w:spacing w:lineRule="auto" w:line="240" w:beforeAutospacing="1" w:afterAutospacing="1"/>
-        <w:outlineLvl w:val="1"/>
-        <w:rPr>
-          <w:rFonts w:ascii="Times New Roman" w:hAnsi="Times New Roman" w:eastAsia="Times New Roman" w:cs="Times New Roman"/>
-          <w:b/>
-          <w:bCs/>
-          <w:kern w:val="0"/>
-          <w:sz w:val="36"/>
-          <w:szCs w:val="36"/>
-          <w14:ligatures w14:val="none"/>
-        </w:rPr>
-      </w:pPr>
-      <w:r>
-        <w:rPr>
-          <w:rFonts w:eastAsia="Times New Roman" w:cs="Times New Roman" w:ascii="Times New Roman" w:hAnsi="Times New Roman"/>
-          <w:b/>
-          <w:bCs/>
-          <w:kern w:val="0"/>
-          <w:sz w:val="36"/>
-          <w:szCs w:val="36"/>
-          <w14:ligatures w14:val="none"/>
-        </w:rPr>
-      </w:r>
-    </w:p>
-    <w:p>
-      <w:pPr>
-        <w:pStyle w:val="Normal"/>
-        <w:numPr>
-          <w:ilvl w:val="0"/>
-          <w:numId w:val="0"/>
-        </w:numPr>
-        <w:spacing w:lineRule="auto" w:line="240" w:beforeAutospacing="1" w:afterAutospacing="1"/>
+        <w:ind w:hanging="0" w:left="0"/>
         <w:outlineLvl w:val="1"/>
         <w:rPr>
           <w:rFonts w:ascii="Times New Roman" w:hAnsi="Times New Roman" w:eastAsia="Times New Roman" w:cs="Times New Roman"/>
@@ -3316,6 +2884,7 @@
     <w:rsid w:val="003d5199"/>
     <w:pPr>
       <w:widowControl/>
+      <w:suppressAutoHyphens w:val="true"/>
       <w:bidi w:val="0"/>
       <w:spacing w:lineRule="auto" w:line="278" w:before="0" w:after="160"/>
       <w:jc w:val="left"/>

</xml_diff>